<commit_message>
Add link to code (mm1116)
</commit_message>
<xml_diff>
--- a/mm_1116.docx
+++ b/mm_1116.docx
@@ -1185,7 +1185,7 @@
                 <w:numId w:val="76"/>
               </w:numPr>
               <w:spacing w:line="360" w:lineRule="atLeast"/>
-              <w:ind w:leftChars="0" w:left="1158" w:hanging="567"/>
+              <w:ind w:leftChars="0"/>
               <w:rPr>
                 <w:rFonts w:ascii="Arial" w:eastAsiaTheme="majorEastAsia" w:hAnsi="Arial" w:cs="Arial"/>
                 <w:color w:val="3B3A3C"/>
@@ -1202,6 +1202,48 @@
               </w:rPr>
               <w:t xml:space="preserve">View Java code </w:t>
             </w:r>
+            <w:r>
+              <w:rPr>
+                <w:rFonts w:ascii="Arial" w:eastAsiaTheme="majorEastAsia" w:hAnsi="Arial" w:cs="Arial" w:hint="eastAsia"/>
+                <w:color w:val="3B3A3C"/>
+                <w:sz w:val="26"/>
+                <w:szCs w:val="26"/>
+              </w:rPr>
+              <w:t>:</w:t>
+            </w:r>
+            <w:r>
+              <w:t xml:space="preserve"> </w:t>
+            </w:r>
+          </w:p>
+          <w:p>
+            <w:pPr>
+              <w:pStyle w:val="a3"/>
+              <w:widowControl/>
+              <w:spacing w:line="360" w:lineRule="atLeast"/>
+              <w:ind w:leftChars="0" w:left="1701"/>
+              <w:rPr>
+                <w:rFonts w:ascii="Arial" w:eastAsiaTheme="majorEastAsia" w:hAnsi="Arial" w:cs="Arial"/>
+                <w:b w:val="0"/>
+                <w:color w:val="3B3A3C"/>
+                <w:sz w:val="26"/>
+                <w:szCs w:val="26"/>
+              </w:rPr>
+            </w:pPr>
+            <w:hyperlink r:id="rId12" w:history="1">
+              <w:r>
+                <w:rPr>
+                  <w:rStyle w:val="a4"/>
+                  <w:rFonts w:ascii="Arial" w:eastAsiaTheme="majorEastAsia" w:hAnsi="Arial" w:cs="Arial"/>
+                  <w:b w:val="0"/>
+                  <w:bCs w:val="0"/>
+                  <w:sz w:val="26"/>
+                  <w:szCs w:val="26"/>
+                </w:rPr>
+                <w:t>https://hackpad.com/Observer-homework-1-CSI1ZTNTDbx</w:t>
+              </w:r>
+            </w:hyperlink>
+            <w:bookmarkStart w:id="0" w:name="_GoBack"/>
+            <w:bookmarkEnd w:id="0"/>
           </w:p>
           <w:p>
             <w:pPr>
@@ -1262,6 +1304,7 @@
                 <w:sz w:val="26"/>
                 <w:szCs w:val="26"/>
               </w:rPr>
+              <w:lastRenderedPageBreak/>
               <w:drawing>
                 <wp:inline distT="0" distB="0" distL="0" distR="0">
                   <wp:extent cx="3752850" cy="2545336"/>
@@ -1280,7 +1323,7 @@
                           </pic:cNvPicPr>
                         </pic:nvPicPr>
                         <pic:blipFill>
-                          <a:blip r:embed="rId12">
+                          <a:blip r:embed="rId13">
                             <a:extLst>
                               <a:ext uri="{28A0092B-C50C-407E-A947-70E740481C1C}">
                                 <a14:useLocalDpi xmlns:a14="http://schemas.microsoft.com/office/drawing/2010/main" val="0"/>
@@ -1336,7 +1379,6 @@
                 <w:sz w:val="26"/>
                 <w:szCs w:val="26"/>
               </w:rPr>
-              <w:lastRenderedPageBreak/>
               <w:t>Try to encapsulate, abstract and delegate different views.</w:t>
             </w:r>
           </w:p>
@@ -1549,7 +1591,7 @@
                           <pic:cNvPicPr/>
                         </pic:nvPicPr>
                         <pic:blipFill>
-                          <a:blip r:embed="rId13">
+                          <a:blip r:embed="rId14">
                             <a:extLst>
                               <a:ext uri="{28A0092B-C50C-407E-A947-70E740481C1C}">
                                 <a14:useLocalDpi xmlns:a14="http://schemas.microsoft.com/office/drawing/2010/main" val="0"/>
@@ -1599,12 +1641,21 @@
               <w:spacing w:line="360" w:lineRule="atLeast"/>
               <w:ind w:leftChars="0" w:left="591" w:hanging="425"/>
               <w:rPr>
+                <w:rFonts w:ascii="Arial" w:eastAsiaTheme="majorEastAsia" w:hAnsi="Arial" w:cs="Arial"/>
+                <w:color w:val="3B3A3C"/>
+                <w:sz w:val="26"/>
+                <w:szCs w:val="26"/>
+              </w:rPr>
+            </w:pPr>
+            <w:r>
+              <w:rPr>
                 <w:rFonts w:ascii="Arial" w:eastAsiaTheme="majorEastAsia" w:hAnsi="Arial" w:cs="Arial" w:hint="eastAsia"/>
                 <w:color w:val="3B3A3C"/>
                 <w:sz w:val="26"/>
                 <w:szCs w:val="26"/>
               </w:rPr>
-            </w:pPr>
+              <w:t xml:space="preserve"> Project </w:t>
+            </w:r>
             <w:r>
               <w:rPr>
                 <w:rFonts w:ascii="Arial" w:eastAsiaTheme="majorEastAsia" w:hAnsi="Arial" w:cs="Arial" w:hint="eastAsia"/>
@@ -1612,15 +1663,6 @@
                 <w:sz w:val="26"/>
                 <w:szCs w:val="26"/>
               </w:rPr>
-              <w:t xml:space="preserve"> Project </w:t>
-            </w:r>
-            <w:r>
-              <w:rPr>
-                <w:rFonts w:ascii="Arial" w:eastAsiaTheme="majorEastAsia" w:hAnsi="Arial" w:cs="Arial" w:hint="eastAsia"/>
-                <w:color w:val="3B3A3C"/>
-                <w:sz w:val="26"/>
-                <w:szCs w:val="26"/>
-              </w:rPr>
               <w:t>Class Diagram</w:t>
             </w:r>
           </w:p>
@@ -1631,7 +1673,7 @@
               <w:spacing w:line="360" w:lineRule="atLeast"/>
               <w:ind w:leftChars="0" w:left="591"/>
               <w:rPr>
-                <w:rFonts w:ascii="Arial" w:eastAsiaTheme="majorEastAsia" w:hAnsi="Arial" w:cs="Arial" w:hint="eastAsia"/>
+                <w:rFonts w:ascii="Arial" w:eastAsiaTheme="majorEastAsia" w:hAnsi="Arial" w:cs="Arial"/>
                 <w:color w:val="3B3A3C"/>
                 <w:sz w:val="26"/>
                 <w:szCs w:val="26"/>
@@ -1662,7 +1704,7 @@
                           <pic:cNvPicPr/>
                         </pic:nvPicPr>
                         <pic:blipFill>
-                          <a:blip r:embed="rId14">
+                          <a:blip r:embed="rId15">
                             <a:extLst>
                               <a:ext uri="{28A0092B-C50C-407E-A947-70E740481C1C}">
                                 <a14:useLocalDpi xmlns:a14="http://schemas.microsoft.com/office/drawing/2010/main" val="0"/>
@@ -5314,7 +5356,7 @@
         </w:rPr>
         <w:t xml:space="preserve">WBS: </w:t>
       </w:r>
-      <w:hyperlink r:id="rId15" w:history="1">
+      <w:hyperlink r:id="rId16" w:history="1">
         <w:r>
           <w:rPr>
             <w:rStyle w:val="a4"/>
@@ -5327,7 +5369,7 @@
       <w:r>
         <w:t>Structure:</w:t>
       </w:r>
-      <w:hyperlink r:id="rId16" w:history="1">
+      <w:hyperlink r:id="rId17" w:history="1">
         <w:r>
           <w:rPr>
             <w:rStyle w:val="a4"/>
@@ -5344,17 +5386,9 @@
         <w:rPr>
           <w:rFonts w:hint="eastAsia"/>
         </w:rPr>
-        <w:t>RequirementDo</w:t>
+        <w:t>RequirementDoc:</w:t>
       </w:r>
-      <w:bookmarkStart w:id="0" w:name="_GoBack"/>
-      <w:bookmarkEnd w:id="0"/>
-      <w:r>
-        <w:rPr>
-          <w:rFonts w:hint="eastAsia"/>
-        </w:rPr>
-        <w:t>c:</w:t>
-      </w:r>
-      <w:hyperlink r:id="rId17" w:history="1">
+      <w:hyperlink r:id="rId18" w:history="1">
         <w:r>
           <w:rPr>
             <w:rStyle w:val="a4"/>

</xml_diff>